<commit_message>
Cant get kuka to come up
</commit_message>
<xml_diff>
--- a/OPC UA assignment_question sheet.docx
+++ b/OPC UA assignment_question sheet.docx
@@ -1,6 +1,6 @@
 
 <file path=word/document.xml><?xml version="1.0" encoding="utf-8"?>
-<w:document xmlns:wpc="http://schemas.microsoft.com/office/word/2010/wordprocessingCanvas" xmlns:cx="http://schemas.microsoft.com/office/drawing/2014/chartex" xmlns:cx1="http://schemas.microsoft.com/office/drawing/2015/9/8/chartex" xmlns:cx2="http://schemas.microsoft.com/office/drawing/2015/10/21/chartex" xmlns:cx3="http://schemas.microsoft.com/office/drawing/2016/5/9/chartex" xmlns:cx4="http://schemas.microsoft.com/office/drawing/2016/5/10/chartex" xmlns:cx5="http://schemas.microsoft.com/office/drawing/2016/5/11/chartex" xmlns:cx6="http://schemas.microsoft.com/office/drawing/2016/5/12/chartex" xmlns:cx7="http://schemas.microsoft.com/office/drawing/2016/5/13/chartex" xmlns:cx8="http://schemas.microsoft.com/office/drawing/2016/5/14/chartex" xmlns:mc="http://schemas.openxmlformats.org/markup-compatibility/2006" xmlns:aink="http://schemas.microsoft.com/office/drawing/2016/ink" xmlns:am3d="http://schemas.microsoft.com/office/drawing/2017/model3d" xmlns:o="urn:schemas-microsoft-com:office:office" xmlns:r="http://schemas.openxmlformats.org/officeDocument/2006/relationships" xmlns:m="http://schemas.openxmlformats.org/officeDocument/2006/math" xmlns:v="urn:schemas-microsoft-com:vml" xmlns:wp14="http://schemas.microsoft.com/office/word/2010/wordprocessingDrawing" xmlns:wp="http://schemas.openxmlformats.org/drawingml/2006/wordprocessingDrawing" xmlns:w10="urn:schemas-microsoft-com:office:word" xmlns:w="http://schemas.openxmlformats.org/wordprocessingml/2006/main" xmlns:w14="http://schemas.microsoft.com/office/word/2010/wordml" xmlns:w15="http://schemas.microsoft.com/office/word/2012/wordml" xmlns:w16cid="http://schemas.microsoft.com/office/word/2016/wordml/cid" xmlns:w16se="http://schemas.microsoft.com/office/word/2015/wordml/symex" xmlns:wpg="http://schemas.microsoft.com/office/word/2010/wordprocessingGroup" xmlns:wpi="http://schemas.microsoft.com/office/word/2010/wordprocessingInk" xmlns:wne="http://schemas.microsoft.com/office/word/2006/wordml" xmlns:wps="http://schemas.microsoft.com/office/word/2010/wordprocessingShape" mc:Ignorable="w14 w15 w16se w16cid wp14">
+<w:document xmlns:wpc="http://schemas.microsoft.com/office/word/2010/wordprocessingCanvas" xmlns:cx="http://schemas.microsoft.com/office/drawing/2014/chartex" xmlns:cx1="http://schemas.microsoft.com/office/drawing/2015/9/8/chartex" xmlns:cx2="http://schemas.microsoft.com/office/drawing/2015/10/21/chartex" xmlns:cx3="http://schemas.microsoft.com/office/drawing/2016/5/9/chartex" xmlns:cx4="http://schemas.microsoft.com/office/drawing/2016/5/10/chartex" xmlns:cx5="http://schemas.microsoft.com/office/drawing/2016/5/11/chartex" xmlns:cx6="http://schemas.microsoft.com/office/drawing/2016/5/12/chartex" xmlns:cx7="http://schemas.microsoft.com/office/drawing/2016/5/13/chartex" xmlns:cx8="http://schemas.microsoft.com/office/drawing/2016/5/14/chartex" xmlns:mc="http://schemas.openxmlformats.org/markup-compatibility/2006" xmlns:aink="http://schemas.microsoft.com/office/drawing/2016/ink" xmlns:am3d="http://schemas.microsoft.com/office/drawing/2017/model3d" xmlns:o="urn:schemas-microsoft-com:office:office" xmlns:oel="http://schemas.microsoft.com/office/2019/extlst" xmlns:r="http://schemas.openxmlformats.org/officeDocument/2006/relationships" xmlns:m="http://schemas.openxmlformats.org/officeDocument/2006/math" xmlns:v="urn:schemas-microsoft-com:vml" xmlns:wp14="http://schemas.microsoft.com/office/word/2010/wordprocessingDrawing" xmlns:wp="http://schemas.openxmlformats.org/drawingml/2006/wordprocessingDrawing" xmlns:w10="urn:schemas-microsoft-com:office:word" xmlns:w="http://schemas.openxmlformats.org/wordprocessingml/2006/main" xmlns:w14="http://schemas.microsoft.com/office/word/2010/wordml" xmlns:w15="http://schemas.microsoft.com/office/word/2012/wordml" xmlns:w16cex="http://schemas.microsoft.com/office/word/2018/wordml/cex" xmlns:w16cid="http://schemas.microsoft.com/office/word/2016/wordml/cid" xmlns:w16="http://schemas.microsoft.com/office/word/2018/wordml" xmlns:w16du="http://schemas.microsoft.com/office/word/2023/wordml/word16du" xmlns:w16sdtdh="http://schemas.microsoft.com/office/word/2020/wordml/sdtdatahash" xmlns:w16se="http://schemas.microsoft.com/office/word/2015/wordml/symex" xmlns:wpg="http://schemas.microsoft.com/office/word/2010/wordprocessingGroup" xmlns:wpi="http://schemas.microsoft.com/office/word/2010/wordprocessingInk" xmlns:wne="http://schemas.microsoft.com/office/word/2006/wordml" xmlns:wps="http://schemas.microsoft.com/office/word/2010/wordprocessingShape" mc:Ignorable="w14 w15 w16se w16cid w16 w16cex w16sdtdh w16du wp14">
   <w:body>
     <w:p>
       <w:pPr>
@@ -314,8 +314,6 @@
         </w:rPr>
         <w:t>xample codes</w:t>
       </w:r>
-      <w:bookmarkStart w:id="0" w:name="_GoBack"/>
-      <w:bookmarkEnd w:id="0"/>
       <w:r>
         <w:rPr>
           <w:rFonts w:cstheme="minorHAnsi"/>
@@ -1999,11 +1997,26 @@
           <w:p>
             <w:pPr>
               <w:spacing w:after="0" w:line="240" w:lineRule="auto"/>
+              <w:jc w:val="center"/>
               <w:rPr>
                 <w:rFonts w:ascii="Consolas" w:eastAsia="Times New Roman" w:hAnsi="Consolas" w:cs="Calibri"/>
                 <w:lang w:eastAsia="en-IN"/>
               </w:rPr>
             </w:pPr>
+            <w:r>
+              <w:rPr>
+                <w:rFonts w:ascii="Consolas" w:eastAsia="Times New Roman" w:hAnsi="Consolas" w:cs="Calibri"/>
+                <w:lang w:eastAsia="en-IN"/>
+              </w:rPr>
+              <w:t>Equipment_ID</w:t>
+            </w:r>
+            <w:r>
+              <w:rPr>
+                <w:rFonts w:ascii="Consolas" w:eastAsia="Times New Roman" w:hAnsi="Consolas" w:cs="Calibri"/>
+                <w:lang w:eastAsia="en-IN"/>
+              </w:rPr>
+              <w:t>2</w:t>
+            </w:r>
           </w:p>
         </w:tc>
         <w:tc>
@@ -2022,11 +2035,21 @@
           <w:p>
             <w:pPr>
               <w:spacing w:after="0" w:line="240" w:lineRule="auto"/>
+              <w:jc w:val="center"/>
               <w:rPr>
                 <w:rFonts w:ascii="Consolas" w:eastAsia="Times New Roman" w:hAnsi="Consolas" w:cs="Calibri"/>
                 <w:lang w:eastAsia="en-IN"/>
               </w:rPr>
             </w:pPr>
+            <w:proofErr w:type="spellStart"/>
+            <w:r>
+              <w:rPr>
+                <w:rFonts w:ascii="Consolas" w:eastAsia="Times New Roman" w:hAnsi="Consolas" w:cs="Calibri"/>
+                <w:lang w:eastAsia="en-IN"/>
+              </w:rPr>
+              <w:t>Equipment_ID</w:t>
+            </w:r>
+            <w:proofErr w:type="spellEnd"/>
           </w:p>
         </w:tc>
         <w:tc>
@@ -2045,11 +2068,35 @@
           <w:p>
             <w:pPr>
               <w:spacing w:after="0" w:line="240" w:lineRule="auto"/>
+              <w:jc w:val="center"/>
               <w:rPr>
                 <w:rFonts w:ascii="Consolas" w:eastAsia="Times New Roman" w:hAnsi="Consolas" w:cs="Calibri"/>
                 <w:lang w:eastAsia="en-IN"/>
               </w:rPr>
             </w:pPr>
+            <w:r>
+              <w:rPr>
+                <w:rFonts w:ascii="Consolas" w:eastAsia="Times New Roman" w:hAnsi="Consolas" w:cs="Calibri"/>
+                <w:lang w:eastAsia="en-IN"/>
+              </w:rPr>
+              <w:t>ns=</w:t>
+            </w:r>
+            <w:proofErr w:type="gramStart"/>
+            <w:r>
+              <w:rPr>
+                <w:rFonts w:ascii="Consolas" w:eastAsia="Times New Roman" w:hAnsi="Consolas" w:cs="Calibri"/>
+                <w:lang w:eastAsia="en-IN"/>
+              </w:rPr>
+              <w:t>2;i</w:t>
+            </w:r>
+            <w:proofErr w:type="gramEnd"/>
+            <w:r>
+              <w:rPr>
+                <w:rFonts w:ascii="Consolas" w:eastAsia="Times New Roman" w:hAnsi="Consolas" w:cs="Calibri"/>
+                <w:lang w:eastAsia="en-IN"/>
+              </w:rPr>
+              <w:t>=2</w:t>
+            </w:r>
           </w:p>
         </w:tc>
       </w:tr>
@@ -4830,7 +4877,7 @@
 </file>
 
 <file path=word/endnotes.xml><?xml version="1.0" encoding="utf-8"?>
-<w:endnotes xmlns:wpc="http://schemas.microsoft.com/office/word/2010/wordprocessingCanvas" xmlns:cx="http://schemas.microsoft.com/office/drawing/2014/chartex" xmlns:cx1="http://schemas.microsoft.com/office/drawing/2015/9/8/chartex" xmlns:cx2="http://schemas.microsoft.com/office/drawing/2015/10/21/chartex" xmlns:cx3="http://schemas.microsoft.com/office/drawing/2016/5/9/chartex" xmlns:cx4="http://schemas.microsoft.com/office/drawing/2016/5/10/chartex" xmlns:cx5="http://schemas.microsoft.com/office/drawing/2016/5/11/chartex" xmlns:cx6="http://schemas.microsoft.com/office/drawing/2016/5/12/chartex" xmlns:cx7="http://schemas.microsoft.com/office/drawing/2016/5/13/chartex" xmlns:cx8="http://schemas.microsoft.com/office/drawing/2016/5/14/chartex" xmlns:mc="http://schemas.openxmlformats.org/markup-compatibility/2006" xmlns:aink="http://schemas.microsoft.com/office/drawing/2016/ink" xmlns:am3d="http://schemas.microsoft.com/office/drawing/2017/model3d" xmlns:o="urn:schemas-microsoft-com:office:office" xmlns:r="http://schemas.openxmlformats.org/officeDocument/2006/relationships" xmlns:m="http://schemas.openxmlformats.org/officeDocument/2006/math" xmlns:v="urn:schemas-microsoft-com:vml" xmlns:wp14="http://schemas.microsoft.com/office/word/2010/wordprocessingDrawing" xmlns:wp="http://schemas.openxmlformats.org/drawingml/2006/wordprocessingDrawing" xmlns:w10="urn:schemas-microsoft-com:office:word" xmlns:w="http://schemas.openxmlformats.org/wordprocessingml/2006/main" xmlns:w14="http://schemas.microsoft.com/office/word/2010/wordml" xmlns:w15="http://schemas.microsoft.com/office/word/2012/wordml" xmlns:w16cid="http://schemas.microsoft.com/office/word/2016/wordml/cid" xmlns:w16se="http://schemas.microsoft.com/office/word/2015/wordml/symex" xmlns:wpg="http://schemas.microsoft.com/office/word/2010/wordprocessingGroup" xmlns:wpi="http://schemas.microsoft.com/office/word/2010/wordprocessingInk" xmlns:wne="http://schemas.microsoft.com/office/word/2006/wordml" xmlns:wps="http://schemas.microsoft.com/office/word/2010/wordprocessingShape" mc:Ignorable="w14 w15 w16se w16cid wp14">
+<w:endnotes xmlns:wpc="http://schemas.microsoft.com/office/word/2010/wordprocessingCanvas" xmlns:cx="http://schemas.microsoft.com/office/drawing/2014/chartex" xmlns:cx1="http://schemas.microsoft.com/office/drawing/2015/9/8/chartex" xmlns:cx2="http://schemas.microsoft.com/office/drawing/2015/10/21/chartex" xmlns:cx3="http://schemas.microsoft.com/office/drawing/2016/5/9/chartex" xmlns:cx4="http://schemas.microsoft.com/office/drawing/2016/5/10/chartex" xmlns:cx5="http://schemas.microsoft.com/office/drawing/2016/5/11/chartex" xmlns:cx6="http://schemas.microsoft.com/office/drawing/2016/5/12/chartex" xmlns:cx7="http://schemas.microsoft.com/office/drawing/2016/5/13/chartex" xmlns:cx8="http://schemas.microsoft.com/office/drawing/2016/5/14/chartex" xmlns:mc="http://schemas.openxmlformats.org/markup-compatibility/2006" xmlns:aink="http://schemas.microsoft.com/office/drawing/2016/ink" xmlns:am3d="http://schemas.microsoft.com/office/drawing/2017/model3d" xmlns:o="urn:schemas-microsoft-com:office:office" xmlns:oel="http://schemas.microsoft.com/office/2019/extlst" xmlns:r="http://schemas.openxmlformats.org/officeDocument/2006/relationships" xmlns:m="http://schemas.openxmlformats.org/officeDocument/2006/math" xmlns:v="urn:schemas-microsoft-com:vml" xmlns:wp14="http://schemas.microsoft.com/office/word/2010/wordprocessingDrawing" xmlns:wp="http://schemas.openxmlformats.org/drawingml/2006/wordprocessingDrawing" xmlns:w10="urn:schemas-microsoft-com:office:word" xmlns:w="http://schemas.openxmlformats.org/wordprocessingml/2006/main" xmlns:w14="http://schemas.microsoft.com/office/word/2010/wordml" xmlns:w15="http://schemas.microsoft.com/office/word/2012/wordml" xmlns:w16cex="http://schemas.microsoft.com/office/word/2018/wordml/cex" xmlns:w16cid="http://schemas.microsoft.com/office/word/2016/wordml/cid" xmlns:w16="http://schemas.microsoft.com/office/word/2018/wordml" xmlns:w16du="http://schemas.microsoft.com/office/word/2023/wordml/word16du" xmlns:w16sdtdh="http://schemas.microsoft.com/office/word/2020/wordml/sdtdatahash" xmlns:w16se="http://schemas.microsoft.com/office/word/2015/wordml/symex" xmlns:wpg="http://schemas.microsoft.com/office/word/2010/wordprocessingGroup" xmlns:wpi="http://schemas.microsoft.com/office/word/2010/wordprocessingInk" xmlns:wne="http://schemas.microsoft.com/office/word/2006/wordml" xmlns:wps="http://schemas.microsoft.com/office/word/2010/wordprocessingShape" mc:Ignorable="w14 w15 w16se w16cid w16 w16cex w16sdtdh w16du wp14">
   <w:endnote w:type="separator" w:id="-1">
     <w:p>
       <w:pPr>
@@ -4855,7 +4902,7 @@
 </file>
 
 <file path=word/footnotes.xml><?xml version="1.0" encoding="utf-8"?>
-<w:footnotes xmlns:wpc="http://schemas.microsoft.com/office/word/2010/wordprocessingCanvas" xmlns:cx="http://schemas.microsoft.com/office/drawing/2014/chartex" xmlns:cx1="http://schemas.microsoft.com/office/drawing/2015/9/8/chartex" xmlns:cx2="http://schemas.microsoft.com/office/drawing/2015/10/21/chartex" xmlns:cx3="http://schemas.microsoft.com/office/drawing/2016/5/9/chartex" xmlns:cx4="http://schemas.microsoft.com/office/drawing/2016/5/10/chartex" xmlns:cx5="http://schemas.microsoft.com/office/drawing/2016/5/11/chartex" xmlns:cx6="http://schemas.microsoft.com/office/drawing/2016/5/12/chartex" xmlns:cx7="http://schemas.microsoft.com/office/drawing/2016/5/13/chartex" xmlns:cx8="http://schemas.microsoft.com/office/drawing/2016/5/14/chartex" xmlns:mc="http://schemas.openxmlformats.org/markup-compatibility/2006" xmlns:aink="http://schemas.microsoft.com/office/drawing/2016/ink" xmlns:am3d="http://schemas.microsoft.com/office/drawing/2017/model3d" xmlns:o="urn:schemas-microsoft-com:office:office" xmlns:r="http://schemas.openxmlformats.org/officeDocument/2006/relationships" xmlns:m="http://schemas.openxmlformats.org/officeDocument/2006/math" xmlns:v="urn:schemas-microsoft-com:vml" xmlns:wp14="http://schemas.microsoft.com/office/word/2010/wordprocessingDrawing" xmlns:wp="http://schemas.openxmlformats.org/drawingml/2006/wordprocessingDrawing" xmlns:w10="urn:schemas-microsoft-com:office:word" xmlns:w="http://schemas.openxmlformats.org/wordprocessingml/2006/main" xmlns:w14="http://schemas.microsoft.com/office/word/2010/wordml" xmlns:w15="http://schemas.microsoft.com/office/word/2012/wordml" xmlns:w16cid="http://schemas.microsoft.com/office/word/2016/wordml/cid" xmlns:w16se="http://schemas.microsoft.com/office/word/2015/wordml/symex" xmlns:wpg="http://schemas.microsoft.com/office/word/2010/wordprocessingGroup" xmlns:wpi="http://schemas.microsoft.com/office/word/2010/wordprocessingInk" xmlns:wne="http://schemas.microsoft.com/office/word/2006/wordml" xmlns:wps="http://schemas.microsoft.com/office/word/2010/wordprocessingShape" mc:Ignorable="w14 w15 w16se w16cid wp14">
+<w:footnotes xmlns:wpc="http://schemas.microsoft.com/office/word/2010/wordprocessingCanvas" xmlns:cx="http://schemas.microsoft.com/office/drawing/2014/chartex" xmlns:cx1="http://schemas.microsoft.com/office/drawing/2015/9/8/chartex" xmlns:cx2="http://schemas.microsoft.com/office/drawing/2015/10/21/chartex" xmlns:cx3="http://schemas.microsoft.com/office/drawing/2016/5/9/chartex" xmlns:cx4="http://schemas.microsoft.com/office/drawing/2016/5/10/chartex" xmlns:cx5="http://schemas.microsoft.com/office/drawing/2016/5/11/chartex" xmlns:cx6="http://schemas.microsoft.com/office/drawing/2016/5/12/chartex" xmlns:cx7="http://schemas.microsoft.com/office/drawing/2016/5/13/chartex" xmlns:cx8="http://schemas.microsoft.com/office/drawing/2016/5/14/chartex" xmlns:mc="http://schemas.openxmlformats.org/markup-compatibility/2006" xmlns:aink="http://schemas.microsoft.com/office/drawing/2016/ink" xmlns:am3d="http://schemas.microsoft.com/office/drawing/2017/model3d" xmlns:o="urn:schemas-microsoft-com:office:office" xmlns:oel="http://schemas.microsoft.com/office/2019/extlst" xmlns:r="http://schemas.openxmlformats.org/officeDocument/2006/relationships" xmlns:m="http://schemas.openxmlformats.org/officeDocument/2006/math" xmlns:v="urn:schemas-microsoft-com:vml" xmlns:wp14="http://schemas.microsoft.com/office/word/2010/wordprocessingDrawing" xmlns:wp="http://schemas.openxmlformats.org/drawingml/2006/wordprocessingDrawing" xmlns:w10="urn:schemas-microsoft-com:office:word" xmlns:w="http://schemas.openxmlformats.org/wordprocessingml/2006/main" xmlns:w14="http://schemas.microsoft.com/office/word/2010/wordml" xmlns:w15="http://schemas.microsoft.com/office/word/2012/wordml" xmlns:w16cex="http://schemas.microsoft.com/office/word/2018/wordml/cex" xmlns:w16cid="http://schemas.microsoft.com/office/word/2016/wordml/cid" xmlns:w16="http://schemas.microsoft.com/office/word/2018/wordml" xmlns:w16du="http://schemas.microsoft.com/office/word/2023/wordml/word16du" xmlns:w16sdtdh="http://schemas.microsoft.com/office/word/2020/wordml/sdtdatahash" xmlns:w16se="http://schemas.microsoft.com/office/word/2015/wordml/symex" xmlns:wpg="http://schemas.microsoft.com/office/word/2010/wordprocessingGroup" xmlns:wpi="http://schemas.microsoft.com/office/word/2010/wordprocessingInk" xmlns:wne="http://schemas.microsoft.com/office/word/2006/wordml" xmlns:wps="http://schemas.microsoft.com/office/word/2010/wordprocessingShape" mc:Ignorable="w14 w15 w16se w16cid w16 w16cex w16sdtdh w16du wp14">
   <w:footnote w:type="separator" w:id="-1">
     <w:p>
       <w:pPr>
@@ -4880,7 +4927,7 @@
 </file>
 
 <file path=word/numbering.xml><?xml version="1.0" encoding="utf-8"?>
-<w:numbering xmlns:wpc="http://schemas.microsoft.com/office/word/2010/wordprocessingCanvas" xmlns:cx="http://schemas.microsoft.com/office/drawing/2014/chartex" xmlns:cx1="http://schemas.microsoft.com/office/drawing/2015/9/8/chartex" xmlns:cx2="http://schemas.microsoft.com/office/drawing/2015/10/21/chartex" xmlns:cx3="http://schemas.microsoft.com/office/drawing/2016/5/9/chartex" xmlns:cx4="http://schemas.microsoft.com/office/drawing/2016/5/10/chartex" xmlns:cx5="http://schemas.microsoft.com/office/drawing/2016/5/11/chartex" xmlns:cx6="http://schemas.microsoft.com/office/drawing/2016/5/12/chartex" xmlns:cx7="http://schemas.microsoft.com/office/drawing/2016/5/13/chartex" xmlns:cx8="http://schemas.microsoft.com/office/drawing/2016/5/14/chartex" xmlns:mc="http://schemas.openxmlformats.org/markup-compatibility/2006" xmlns:aink="http://schemas.microsoft.com/office/drawing/2016/ink" xmlns:am3d="http://schemas.microsoft.com/office/drawing/2017/model3d" xmlns:o="urn:schemas-microsoft-com:office:office" xmlns:r="http://schemas.openxmlformats.org/officeDocument/2006/relationships" xmlns:m="http://schemas.openxmlformats.org/officeDocument/2006/math" xmlns:v="urn:schemas-microsoft-com:vml" xmlns:wp14="http://schemas.microsoft.com/office/word/2010/wordprocessingDrawing" xmlns:wp="http://schemas.openxmlformats.org/drawingml/2006/wordprocessingDrawing" xmlns:w10="urn:schemas-microsoft-com:office:word" xmlns:w="http://schemas.openxmlformats.org/wordprocessingml/2006/main" xmlns:w14="http://schemas.microsoft.com/office/word/2010/wordml" xmlns:w15="http://schemas.microsoft.com/office/word/2012/wordml" xmlns:w16cid="http://schemas.microsoft.com/office/word/2016/wordml/cid" xmlns:w16se="http://schemas.microsoft.com/office/word/2015/wordml/symex" xmlns:wpg="http://schemas.microsoft.com/office/word/2010/wordprocessingGroup" xmlns:wpi="http://schemas.microsoft.com/office/word/2010/wordprocessingInk" xmlns:wne="http://schemas.microsoft.com/office/word/2006/wordml" xmlns:wps="http://schemas.microsoft.com/office/word/2010/wordprocessingShape" mc:Ignorable="w14 w15 w16se w16cid wp14">
+<w:numbering xmlns:wpc="http://schemas.microsoft.com/office/word/2010/wordprocessingCanvas" xmlns:cx="http://schemas.microsoft.com/office/drawing/2014/chartex" xmlns:cx1="http://schemas.microsoft.com/office/drawing/2015/9/8/chartex" xmlns:cx2="http://schemas.microsoft.com/office/drawing/2015/10/21/chartex" xmlns:cx3="http://schemas.microsoft.com/office/drawing/2016/5/9/chartex" xmlns:cx4="http://schemas.microsoft.com/office/drawing/2016/5/10/chartex" xmlns:cx5="http://schemas.microsoft.com/office/drawing/2016/5/11/chartex" xmlns:cx6="http://schemas.microsoft.com/office/drawing/2016/5/12/chartex" xmlns:cx7="http://schemas.microsoft.com/office/drawing/2016/5/13/chartex" xmlns:cx8="http://schemas.microsoft.com/office/drawing/2016/5/14/chartex" xmlns:mc="http://schemas.openxmlformats.org/markup-compatibility/2006" xmlns:aink="http://schemas.microsoft.com/office/drawing/2016/ink" xmlns:am3d="http://schemas.microsoft.com/office/drawing/2017/model3d" xmlns:o="urn:schemas-microsoft-com:office:office" xmlns:oel="http://schemas.microsoft.com/office/2019/extlst" xmlns:r="http://schemas.openxmlformats.org/officeDocument/2006/relationships" xmlns:m="http://schemas.openxmlformats.org/officeDocument/2006/math" xmlns:v="urn:schemas-microsoft-com:vml" xmlns:wp14="http://schemas.microsoft.com/office/word/2010/wordprocessingDrawing" xmlns:wp="http://schemas.openxmlformats.org/drawingml/2006/wordprocessingDrawing" xmlns:w10="urn:schemas-microsoft-com:office:word" xmlns:w="http://schemas.openxmlformats.org/wordprocessingml/2006/main" xmlns:w14="http://schemas.microsoft.com/office/word/2010/wordml" xmlns:w15="http://schemas.microsoft.com/office/word/2012/wordml" xmlns:w16cex="http://schemas.microsoft.com/office/word/2018/wordml/cex" xmlns:w16cid="http://schemas.microsoft.com/office/word/2016/wordml/cid" xmlns:w16="http://schemas.microsoft.com/office/word/2018/wordml" xmlns:w16du="http://schemas.microsoft.com/office/word/2023/wordml/word16du" xmlns:w16sdtdh="http://schemas.microsoft.com/office/word/2020/wordml/sdtdatahash" xmlns:w16se="http://schemas.microsoft.com/office/word/2015/wordml/symex" xmlns:wpg="http://schemas.microsoft.com/office/word/2010/wordprocessingGroup" xmlns:wpi="http://schemas.microsoft.com/office/word/2010/wordprocessingInk" xmlns:wne="http://schemas.microsoft.com/office/word/2006/wordml" xmlns:wps="http://schemas.microsoft.com/office/word/2010/wordprocessingShape" mc:Ignorable="w14 w15 w16se w16cid w16 w16cex w16sdtdh w16du wp14">
   <w:abstractNum w:abstractNumId="0" w15:restartNumberingAfterBreak="0">
     <w:nsid w:val="5AD32377"/>
     <w:multiLevelType w:val="hybridMultilevel"/>
@@ -4970,14 +5017,14 @@
       </w:pPr>
     </w:lvl>
   </w:abstractNum>
-  <w:num w:numId="1">
+  <w:num w:numId="1" w16cid:durableId="1448624600">
     <w:abstractNumId w:val="0"/>
   </w:num>
 </w:numbering>
 </file>
 
 <file path=word/styles.xml><?xml version="1.0" encoding="utf-8"?>
-<w:styles xmlns:mc="http://schemas.openxmlformats.org/markup-compatibility/2006" xmlns:r="http://schemas.openxmlformats.org/officeDocument/2006/relationships" xmlns:w="http://schemas.openxmlformats.org/wordprocessingml/2006/main" xmlns:w14="http://schemas.microsoft.com/office/word/2010/wordml" xmlns:w15="http://schemas.microsoft.com/office/word/2012/wordml" xmlns:w16cid="http://schemas.microsoft.com/office/word/2016/wordml/cid" xmlns:w16se="http://schemas.microsoft.com/office/word/2015/wordml/symex" mc:Ignorable="w14 w15 w16se w16cid">
+<w:styles xmlns:mc="http://schemas.openxmlformats.org/markup-compatibility/2006" xmlns:r="http://schemas.openxmlformats.org/officeDocument/2006/relationships" xmlns:w="http://schemas.openxmlformats.org/wordprocessingml/2006/main" xmlns:w14="http://schemas.microsoft.com/office/word/2010/wordml" xmlns:w15="http://schemas.microsoft.com/office/word/2012/wordml" xmlns:w16cex="http://schemas.microsoft.com/office/word/2018/wordml/cex" xmlns:w16cid="http://schemas.microsoft.com/office/word/2016/wordml/cid" xmlns:w16="http://schemas.microsoft.com/office/word/2018/wordml" xmlns:w16du="http://schemas.microsoft.com/office/word/2023/wordml/word16du" xmlns:w16sdtdh="http://schemas.microsoft.com/office/word/2020/wordml/sdtdatahash" xmlns:w16se="http://schemas.microsoft.com/office/word/2015/wordml/symex" mc:Ignorable="w14 w15 w16se w16cid w16 w16cex w16sdtdh w16du">
   <w:docDefaults>
     <w:rPrDefault>
       <w:rPr>
@@ -4993,7 +5040,7 @@
       </w:pPr>
     </w:pPrDefault>
   </w:docDefaults>
-  <w:latentStyles w:defLockedState="0" w:defUIPriority="99" w:defSemiHidden="0" w:defUnhideWhenUsed="0" w:defQFormat="0" w:count="375">
+  <w:latentStyles w:defLockedState="0" w:defUIPriority="99" w:defSemiHidden="0" w:defUnhideWhenUsed="0" w:defQFormat="0" w:count="376">
     <w:lsdException w:name="Normal" w:uiPriority="0" w:qFormat="1"/>
     <w:lsdException w:name="heading 1" w:uiPriority="9" w:qFormat="1"/>
     <w:lsdException w:name="heading 2" w:semiHidden="1" w:uiPriority="9" w:unhideWhenUsed="1" w:qFormat="1"/>
@@ -5369,6 +5416,7 @@
     <w:lsdException w:name="Smart Hyperlink" w:semiHidden="1" w:unhideWhenUsed="1"/>
     <w:lsdException w:name="Hashtag" w:semiHidden="1" w:unhideWhenUsed="1"/>
     <w:lsdException w:name="Unresolved Mention" w:semiHidden="1" w:unhideWhenUsed="1"/>
+    <w:lsdException w:name="Smart Link" w:semiHidden="1" w:unhideWhenUsed="1"/>
   </w:latentStyles>
   <w:style w:type="paragraph" w:default="1" w:styleId="Normal">
     <w:name w:val="Normal"/>

</xml_diff>

<commit_message>
Update OPC UA assignment_question sheet.docx
</commit_message>
<xml_diff>
--- a/OPC UA assignment_question sheet.docx
+++ b/OPC UA assignment_question sheet.docx
@@ -2095,7 +2095,14 @@
                 <w:rFonts w:ascii="Consolas" w:eastAsia="Times New Roman" w:hAnsi="Consolas" w:cs="Calibri"/>
                 <w:lang w:eastAsia="en-IN"/>
               </w:rPr>
-              <w:t>=2</w:t>
+              <w:t>=</w:t>
+            </w:r>
+            <w:r>
+              <w:rPr>
+                <w:rFonts w:ascii="Consolas" w:eastAsia="Times New Roman" w:hAnsi="Consolas" w:cs="Calibri"/>
+                <w:lang w:eastAsia="en-IN"/>
+              </w:rPr>
+              <w:t>3</w:t>
             </w:r>
           </w:p>
         </w:tc>
@@ -2161,6 +2168,27 @@
                 <w:lang w:eastAsia="en-IN"/>
               </w:rPr>
             </w:pPr>
+            <w:r>
+              <w:rPr>
+                <w:rFonts w:ascii="Consolas" w:eastAsia="Times New Roman" w:hAnsi="Consolas" w:cs="Calibri"/>
+                <w:lang w:eastAsia="en-IN"/>
+              </w:rPr>
+              <w:t xml:space="preserve">     </w:t>
+            </w:r>
+            <w:r>
+              <w:rPr>
+                <w:rFonts w:ascii="Consolas" w:eastAsia="Times New Roman" w:hAnsi="Consolas" w:cs="Calibri"/>
+                <w:lang w:eastAsia="en-IN"/>
+              </w:rPr>
+              <w:t>Equipment_ID</w:t>
+            </w:r>
+            <w:r>
+              <w:rPr>
+                <w:rFonts w:ascii="Consolas" w:eastAsia="Times New Roman" w:hAnsi="Consolas" w:cs="Calibri"/>
+                <w:lang w:eastAsia="en-IN"/>
+              </w:rPr>
+              <w:t>3</w:t>
+            </w:r>
           </w:p>
         </w:tc>
         <w:tc>
@@ -2184,6 +2212,15 @@
                 <w:lang w:eastAsia="en-IN"/>
               </w:rPr>
             </w:pPr>
+            <w:proofErr w:type="spellStart"/>
+            <w:r>
+              <w:rPr>
+                <w:rFonts w:ascii="Consolas" w:eastAsia="Times New Roman" w:hAnsi="Consolas" w:cs="Calibri"/>
+                <w:lang w:eastAsia="en-IN"/>
+              </w:rPr>
+              <w:t>Equipment_ID</w:t>
+            </w:r>
+            <w:proofErr w:type="spellEnd"/>
           </w:p>
         </w:tc>
         <w:tc>
@@ -2207,6 +2244,36 @@
                 <w:lang w:eastAsia="en-IN"/>
               </w:rPr>
             </w:pPr>
+            <w:r>
+              <w:rPr>
+                <w:rFonts w:ascii="Consolas" w:eastAsia="Times New Roman" w:hAnsi="Consolas" w:cs="Calibri"/>
+                <w:lang w:eastAsia="en-IN"/>
+              </w:rPr>
+              <w:t>ns=</w:t>
+            </w:r>
+            <w:proofErr w:type="gramStart"/>
+            <w:r>
+              <w:rPr>
+                <w:rFonts w:ascii="Consolas" w:eastAsia="Times New Roman" w:hAnsi="Consolas" w:cs="Calibri"/>
+                <w:lang w:eastAsia="en-IN"/>
+              </w:rPr>
+              <w:t>2;i</w:t>
+            </w:r>
+            <w:proofErr w:type="gramEnd"/>
+            <w:r>
+              <w:rPr>
+                <w:rFonts w:ascii="Consolas" w:eastAsia="Times New Roman" w:hAnsi="Consolas" w:cs="Calibri"/>
+                <w:lang w:eastAsia="en-IN"/>
+              </w:rPr>
+              <w:t>=</w:t>
+            </w:r>
+            <w:r>
+              <w:rPr>
+                <w:rFonts w:ascii="Consolas" w:eastAsia="Times New Roman" w:hAnsi="Consolas" w:cs="Calibri"/>
+                <w:lang w:eastAsia="en-IN"/>
+              </w:rPr>
+              <w:t>4</w:t>
+            </w:r>
           </w:p>
         </w:tc>
       </w:tr>
@@ -2265,6 +2332,31 @@
           </w:tcPr>
           <w:p>
             <w:pPr>
+              <w:shd w:val="clear" w:color="auto" w:fill="1F1F1F"/>
+              <w:spacing w:after="0" w:line="285" w:lineRule="atLeast"/>
+              <w:rPr>
+                <w:rFonts w:ascii="Consolas" w:eastAsia="Times New Roman" w:hAnsi="Consolas" w:cs="Times New Roman"/>
+                <w:color w:val="CCCCCC"/>
+                <w:sz w:val="21"/>
+                <w:szCs w:val="21"/>
+                <w:lang w:val="en-NZ" w:eastAsia="en-NZ"/>
+              </w:rPr>
+            </w:pPr>
+            <w:proofErr w:type="spellStart"/>
+            <w:r>
+              <w:rPr>
+                <w:rFonts w:ascii="Consolas" w:eastAsia="Times New Roman" w:hAnsi="Consolas" w:cs="Times New Roman"/>
+                <w:color w:val="9CDCFE"/>
+                <w:sz w:val="21"/>
+                <w:szCs w:val="21"/>
+                <w:lang w:val="en-NZ" w:eastAsia="en-NZ"/>
+              </w:rPr>
+              <w:t>time_left_conveyor</w:t>
+            </w:r>
+            <w:proofErr w:type="spellEnd"/>
+          </w:p>
+          <w:p>
+            <w:pPr>
               <w:spacing w:after="0" w:line="240" w:lineRule="auto"/>
               <w:rPr>
                 <w:rFonts w:ascii="Consolas" w:eastAsia="Times New Roman" w:hAnsi="Consolas" w:cs="Calibri"/>
@@ -2309,6 +2401,51 @@
             <w:noWrap/>
             <w:vAlign w:val="center"/>
           </w:tcPr>
+          <w:p>
+            <w:pPr>
+              <w:shd w:val="clear" w:color="auto" w:fill="1F1F1F"/>
+              <w:spacing w:after="0" w:line="285" w:lineRule="atLeast"/>
+              <w:rPr>
+                <w:rFonts w:ascii="Consolas" w:eastAsia="Times New Roman" w:hAnsi="Consolas" w:cs="Times New Roman"/>
+                <w:color w:val="CCCCCC"/>
+                <w:sz w:val="21"/>
+                <w:szCs w:val="21"/>
+                <w:lang w:val="en-NZ" w:eastAsia="en-NZ"/>
+              </w:rPr>
+            </w:pPr>
+            <w:r>
+              <w:rPr>
+                <w:rFonts w:ascii="Consolas" w:eastAsia="Times New Roman" w:hAnsi="Consolas" w:cs="Times New Roman"/>
+                <w:color w:val="CE9178"/>
+                <w:sz w:val="21"/>
+                <w:szCs w:val="21"/>
+                <w:lang w:val="en-NZ" w:eastAsia="en-NZ"/>
+              </w:rPr>
+              <w:t>ns=</w:t>
+            </w:r>
+            <w:proofErr w:type="gramStart"/>
+            <w:r>
+              <w:rPr>
+                <w:rFonts w:ascii="Consolas" w:eastAsia="Times New Roman" w:hAnsi="Consolas" w:cs="Times New Roman"/>
+                <w:color w:val="CE9178"/>
+                <w:sz w:val="21"/>
+                <w:szCs w:val="21"/>
+                <w:lang w:val="en-NZ" w:eastAsia="en-NZ"/>
+              </w:rPr>
+              <w:t>2;i</w:t>
+            </w:r>
+            <w:proofErr w:type="gramEnd"/>
+            <w:r>
+              <w:rPr>
+                <w:rFonts w:ascii="Consolas" w:eastAsia="Times New Roman" w:hAnsi="Consolas" w:cs="Times New Roman"/>
+                <w:color w:val="CE9178"/>
+                <w:sz w:val="21"/>
+                <w:szCs w:val="21"/>
+                <w:lang w:val="en-NZ" w:eastAsia="en-NZ"/>
+              </w:rPr>
+              <w:t>=5"</w:t>
+            </w:r>
+          </w:p>
           <w:p>
             <w:pPr>
               <w:spacing w:after="0" w:line="240" w:lineRule="auto"/>
@@ -2375,6 +2512,31 @@
           </w:tcPr>
           <w:p>
             <w:pPr>
+              <w:shd w:val="clear" w:color="auto" w:fill="1F1F1F"/>
+              <w:spacing w:after="0" w:line="285" w:lineRule="atLeast"/>
+              <w:rPr>
+                <w:rFonts w:ascii="Consolas" w:eastAsia="Times New Roman" w:hAnsi="Consolas" w:cs="Times New Roman"/>
+                <w:color w:val="CCCCCC"/>
+                <w:sz w:val="21"/>
+                <w:szCs w:val="21"/>
+                <w:lang w:val="en-NZ" w:eastAsia="en-NZ"/>
+              </w:rPr>
+            </w:pPr>
+            <w:proofErr w:type="spellStart"/>
+            <w:r>
+              <w:rPr>
+                <w:rFonts w:ascii="Consolas" w:eastAsia="Times New Roman" w:hAnsi="Consolas" w:cs="Times New Roman"/>
+                <w:color w:val="9CDCFE"/>
+                <w:sz w:val="21"/>
+                <w:szCs w:val="21"/>
+                <w:lang w:val="en-NZ" w:eastAsia="en-NZ"/>
+              </w:rPr>
+              <w:t>time_left_kuka</w:t>
+            </w:r>
+            <w:proofErr w:type="spellEnd"/>
+          </w:p>
+          <w:p>
+            <w:pPr>
               <w:spacing w:after="0" w:line="240" w:lineRule="auto"/>
               <w:rPr>
                 <w:rFonts w:ascii="Consolas" w:eastAsia="Times New Roman" w:hAnsi="Consolas" w:cs="Calibri"/>
@@ -2419,6 +2581,51 @@
             <w:noWrap/>
             <w:vAlign w:val="center"/>
           </w:tcPr>
+          <w:p>
+            <w:pPr>
+              <w:shd w:val="clear" w:color="auto" w:fill="1F1F1F"/>
+              <w:spacing w:after="0" w:line="285" w:lineRule="atLeast"/>
+              <w:rPr>
+                <w:rFonts w:ascii="Consolas" w:eastAsia="Times New Roman" w:hAnsi="Consolas" w:cs="Times New Roman"/>
+                <w:color w:val="CCCCCC"/>
+                <w:sz w:val="21"/>
+                <w:szCs w:val="21"/>
+                <w:lang w:val="en-NZ" w:eastAsia="en-NZ"/>
+              </w:rPr>
+            </w:pPr>
+            <w:r>
+              <w:rPr>
+                <w:rFonts w:ascii="Consolas" w:eastAsia="Times New Roman" w:hAnsi="Consolas" w:cs="Times New Roman"/>
+                <w:color w:val="CE9178"/>
+                <w:sz w:val="21"/>
+                <w:szCs w:val="21"/>
+                <w:lang w:val="en-NZ" w:eastAsia="en-NZ"/>
+              </w:rPr>
+              <w:t>ns=</w:t>
+            </w:r>
+            <w:proofErr w:type="gramStart"/>
+            <w:r>
+              <w:rPr>
+                <w:rFonts w:ascii="Consolas" w:eastAsia="Times New Roman" w:hAnsi="Consolas" w:cs="Times New Roman"/>
+                <w:color w:val="CE9178"/>
+                <w:sz w:val="21"/>
+                <w:szCs w:val="21"/>
+                <w:lang w:val="en-NZ" w:eastAsia="en-NZ"/>
+              </w:rPr>
+              <w:t>2;i</w:t>
+            </w:r>
+            <w:proofErr w:type="gramEnd"/>
+            <w:r>
+              <w:rPr>
+                <w:rFonts w:ascii="Consolas" w:eastAsia="Times New Roman" w:hAnsi="Consolas" w:cs="Times New Roman"/>
+                <w:color w:val="CE9178"/>
+                <w:sz w:val="21"/>
+                <w:szCs w:val="21"/>
+                <w:lang w:val="en-NZ" w:eastAsia="en-NZ"/>
+              </w:rPr>
+              <w:t>=6</w:t>
+            </w:r>
+          </w:p>
           <w:p>
             <w:pPr>
               <w:spacing w:after="0" w:line="240" w:lineRule="auto"/>
@@ -2485,6 +2692,31 @@
           </w:tcPr>
           <w:p>
             <w:pPr>
+              <w:shd w:val="clear" w:color="auto" w:fill="1F1F1F"/>
+              <w:spacing w:after="0" w:line="285" w:lineRule="atLeast"/>
+              <w:rPr>
+                <w:rFonts w:ascii="Consolas" w:eastAsia="Times New Roman" w:hAnsi="Consolas" w:cs="Times New Roman"/>
+                <w:color w:val="CCCCCC"/>
+                <w:sz w:val="21"/>
+                <w:szCs w:val="21"/>
+                <w:lang w:val="en-NZ" w:eastAsia="en-NZ"/>
+              </w:rPr>
+            </w:pPr>
+            <w:proofErr w:type="spellStart"/>
+            <w:r>
+              <w:rPr>
+                <w:rFonts w:ascii="Consolas" w:eastAsia="Times New Roman" w:hAnsi="Consolas" w:cs="Times New Roman"/>
+                <w:color w:val="9CDCFE"/>
+                <w:sz w:val="21"/>
+                <w:szCs w:val="21"/>
+                <w:lang w:val="en-NZ" w:eastAsia="en-NZ"/>
+              </w:rPr>
+              <w:t>time_left_Lathe</w:t>
+            </w:r>
+            <w:proofErr w:type="spellEnd"/>
+          </w:p>
+          <w:p>
+            <w:pPr>
               <w:spacing w:after="0" w:line="240" w:lineRule="auto"/>
               <w:rPr>
                 <w:rFonts w:ascii="Consolas" w:eastAsia="Times New Roman" w:hAnsi="Consolas" w:cs="Calibri"/>
@@ -2529,6 +2761,51 @@
             <w:noWrap/>
             <w:vAlign w:val="center"/>
           </w:tcPr>
+          <w:p>
+            <w:pPr>
+              <w:shd w:val="clear" w:color="auto" w:fill="1F1F1F"/>
+              <w:spacing w:after="0" w:line="285" w:lineRule="atLeast"/>
+              <w:rPr>
+                <w:rFonts w:ascii="Consolas" w:eastAsia="Times New Roman" w:hAnsi="Consolas" w:cs="Times New Roman"/>
+                <w:color w:val="CCCCCC"/>
+                <w:sz w:val="21"/>
+                <w:szCs w:val="21"/>
+                <w:lang w:val="en-NZ" w:eastAsia="en-NZ"/>
+              </w:rPr>
+            </w:pPr>
+            <w:r>
+              <w:rPr>
+                <w:rFonts w:ascii="Consolas" w:eastAsia="Times New Roman" w:hAnsi="Consolas" w:cs="Times New Roman"/>
+                <w:color w:val="CE9178"/>
+                <w:sz w:val="21"/>
+                <w:szCs w:val="21"/>
+                <w:lang w:val="en-NZ" w:eastAsia="en-NZ"/>
+              </w:rPr>
+              <w:t>ns=</w:t>
+            </w:r>
+            <w:proofErr w:type="gramStart"/>
+            <w:r>
+              <w:rPr>
+                <w:rFonts w:ascii="Consolas" w:eastAsia="Times New Roman" w:hAnsi="Consolas" w:cs="Times New Roman"/>
+                <w:color w:val="CE9178"/>
+                <w:sz w:val="21"/>
+                <w:szCs w:val="21"/>
+                <w:lang w:val="en-NZ" w:eastAsia="en-NZ"/>
+              </w:rPr>
+              <w:t>2;i</w:t>
+            </w:r>
+            <w:proofErr w:type="gramEnd"/>
+            <w:r>
+              <w:rPr>
+                <w:rFonts w:ascii="Consolas" w:eastAsia="Times New Roman" w:hAnsi="Consolas" w:cs="Times New Roman"/>
+                <w:color w:val="CE9178"/>
+                <w:sz w:val="21"/>
+                <w:szCs w:val="21"/>
+                <w:lang w:val="en-NZ" w:eastAsia="en-NZ"/>
+              </w:rPr>
+              <w:t>=7</w:t>
+            </w:r>
+          </w:p>
           <w:p>
             <w:pPr>
               <w:spacing w:after="0" w:line="240" w:lineRule="auto"/>
@@ -2601,6 +2878,13 @@
                 <w:lang w:eastAsia="en-IN"/>
               </w:rPr>
             </w:pPr>
+            <w:r>
+              <w:rPr>
+                <w:rFonts w:ascii="Consolas" w:eastAsia="Times New Roman" w:hAnsi="Consolas" w:cs="Calibri"/>
+                <w:lang w:eastAsia="en-IN"/>
+              </w:rPr>
+              <w:t>message</w:t>
+            </w:r>
           </w:p>
         </w:tc>
         <w:tc>
@@ -2639,6 +2923,61 @@
             <w:noWrap/>
             <w:vAlign w:val="center"/>
           </w:tcPr>
+          <w:p>
+            <w:pPr>
+              <w:shd w:val="clear" w:color="auto" w:fill="1F1F1F"/>
+              <w:spacing w:after="0" w:line="285" w:lineRule="atLeast"/>
+              <w:rPr>
+                <w:rFonts w:ascii="Consolas" w:eastAsia="Times New Roman" w:hAnsi="Consolas" w:cs="Times New Roman"/>
+                <w:color w:val="CCCCCC"/>
+                <w:sz w:val="21"/>
+                <w:szCs w:val="21"/>
+                <w:lang w:val="en-NZ" w:eastAsia="en-NZ"/>
+              </w:rPr>
+            </w:pPr>
+            <w:r>
+              <w:rPr>
+                <w:rFonts w:ascii="Consolas" w:eastAsia="Times New Roman" w:hAnsi="Consolas" w:cs="Times New Roman"/>
+                <w:color w:val="CE9178"/>
+                <w:sz w:val="21"/>
+                <w:szCs w:val="21"/>
+                <w:lang w:val="en-NZ" w:eastAsia="en-NZ"/>
+              </w:rPr>
+              <w:t>ns=</w:t>
+            </w:r>
+            <w:proofErr w:type="gramStart"/>
+            <w:r>
+              <w:rPr>
+                <w:rFonts w:ascii="Consolas" w:eastAsia="Times New Roman" w:hAnsi="Consolas" w:cs="Times New Roman"/>
+                <w:color w:val="CE9178"/>
+                <w:sz w:val="21"/>
+                <w:szCs w:val="21"/>
+                <w:lang w:val="en-NZ" w:eastAsia="en-NZ"/>
+              </w:rPr>
+              <w:t>2;i</w:t>
+            </w:r>
+            <w:proofErr w:type="gramEnd"/>
+            <w:r>
+              <w:rPr>
+                <w:rFonts w:ascii="Consolas" w:eastAsia="Times New Roman" w:hAnsi="Consolas" w:cs="Times New Roman"/>
+                <w:color w:val="CE9178"/>
+                <w:sz w:val="21"/>
+                <w:szCs w:val="21"/>
+                <w:lang w:val="en-NZ" w:eastAsia="en-NZ"/>
+              </w:rPr>
+              <w:t>=</w:t>
+            </w:r>
+            <w:r>
+              <w:rPr>
+                <w:rFonts w:ascii="Consolas" w:eastAsia="Times New Roman" w:hAnsi="Consolas" w:cs="Times New Roman"/>
+                <w:color w:val="CE9178"/>
+                <w:sz w:val="21"/>
+                <w:szCs w:val="21"/>
+                <w:lang w:val="en-NZ" w:eastAsia="en-NZ"/>
+              </w:rPr>
+              <w:t>8</w:t>
+            </w:r>
+          </w:p>
           <w:p>
             <w:pPr>
               <w:spacing w:after="0" w:line="240" w:lineRule="auto"/>
@@ -2705,6 +3044,31 @@
           </w:tcPr>
           <w:p>
             <w:pPr>
+              <w:shd w:val="clear" w:color="auto" w:fill="1F1F1F"/>
+              <w:spacing w:after="0" w:line="285" w:lineRule="atLeast"/>
+              <w:rPr>
+                <w:rFonts w:ascii="Consolas" w:eastAsia="Times New Roman" w:hAnsi="Consolas" w:cs="Times New Roman"/>
+                <w:color w:val="CCCCCC"/>
+                <w:sz w:val="21"/>
+                <w:szCs w:val="21"/>
+                <w:lang w:val="en-NZ" w:eastAsia="en-NZ"/>
+              </w:rPr>
+            </w:pPr>
+            <w:proofErr w:type="spellStart"/>
+            <w:r>
+              <w:rPr>
+                <w:rFonts w:ascii="Consolas" w:eastAsia="Times New Roman" w:hAnsi="Consolas" w:cs="Times New Roman"/>
+                <w:color w:val="9CDCFE"/>
+                <w:sz w:val="21"/>
+                <w:szCs w:val="21"/>
+                <w:lang w:val="en-NZ" w:eastAsia="en-NZ"/>
+              </w:rPr>
+              <w:t>current_time</w:t>
+            </w:r>
+            <w:proofErr w:type="spellEnd"/>
+          </w:p>
+          <w:p>
+            <w:pPr>
               <w:spacing w:after="0" w:line="240" w:lineRule="auto"/>
               <w:rPr>
                 <w:rFonts w:ascii="Consolas" w:eastAsia="Times New Roman" w:hAnsi="Consolas" w:cs="Calibri"/>
@@ -2725,7 +3089,6 @@
             <w:shd w:val="clear" w:color="auto" w:fill="auto"/>
             <w:noWrap/>
             <w:vAlign w:val="center"/>
-            <w:hideMark/>
           </w:tcPr>
           <w:p>
             <w:pPr>
@@ -2750,6 +3113,51 @@
             <w:noWrap/>
             <w:vAlign w:val="center"/>
           </w:tcPr>
+          <w:p>
+            <w:pPr>
+              <w:shd w:val="clear" w:color="auto" w:fill="1F1F1F"/>
+              <w:spacing w:after="0" w:line="285" w:lineRule="atLeast"/>
+              <w:rPr>
+                <w:rFonts w:ascii="Consolas" w:eastAsia="Times New Roman" w:hAnsi="Consolas" w:cs="Times New Roman"/>
+                <w:color w:val="CCCCCC"/>
+                <w:sz w:val="21"/>
+                <w:szCs w:val="21"/>
+                <w:lang w:val="en-NZ" w:eastAsia="en-NZ"/>
+              </w:rPr>
+            </w:pPr>
+            <w:r>
+              <w:rPr>
+                <w:rFonts w:ascii="Consolas" w:eastAsia="Times New Roman" w:hAnsi="Consolas" w:cs="Times New Roman"/>
+                <w:color w:val="CE9178"/>
+                <w:sz w:val="21"/>
+                <w:szCs w:val="21"/>
+                <w:lang w:val="en-NZ" w:eastAsia="en-NZ"/>
+              </w:rPr>
+              <w:t>ns=</w:t>
+            </w:r>
+            <w:proofErr w:type="gramStart"/>
+            <w:r>
+              <w:rPr>
+                <w:rFonts w:ascii="Consolas" w:eastAsia="Times New Roman" w:hAnsi="Consolas" w:cs="Times New Roman"/>
+                <w:color w:val="CE9178"/>
+                <w:sz w:val="21"/>
+                <w:szCs w:val="21"/>
+                <w:lang w:val="en-NZ" w:eastAsia="en-NZ"/>
+              </w:rPr>
+              <w:t>2;i</w:t>
+            </w:r>
+            <w:proofErr w:type="gramEnd"/>
+            <w:r>
+              <w:rPr>
+                <w:rFonts w:ascii="Consolas" w:eastAsia="Times New Roman" w:hAnsi="Consolas" w:cs="Times New Roman"/>
+                <w:color w:val="CE9178"/>
+                <w:sz w:val="21"/>
+                <w:szCs w:val="21"/>
+                <w:lang w:val="en-NZ" w:eastAsia="en-NZ"/>
+              </w:rPr>
+              <w:t>=9</w:t>
+            </w:r>
+          </w:p>
           <w:p>
             <w:pPr>
               <w:spacing w:after="0" w:line="240" w:lineRule="auto"/>
@@ -2816,6 +3224,31 @@
           </w:tcPr>
           <w:p>
             <w:pPr>
+              <w:shd w:val="clear" w:color="auto" w:fill="1F1F1F"/>
+              <w:spacing w:after="0" w:line="285" w:lineRule="atLeast"/>
+              <w:rPr>
+                <w:rFonts w:ascii="Consolas" w:eastAsia="Times New Roman" w:hAnsi="Consolas" w:cs="Times New Roman"/>
+                <w:color w:val="CCCCCC"/>
+                <w:sz w:val="21"/>
+                <w:szCs w:val="21"/>
+                <w:lang w:val="en-NZ" w:eastAsia="en-NZ"/>
+              </w:rPr>
+            </w:pPr>
+            <w:proofErr w:type="spellStart"/>
+            <w:r>
+              <w:rPr>
+                <w:rFonts w:ascii="Consolas" w:eastAsia="Times New Roman" w:hAnsi="Consolas" w:cs="Times New Roman"/>
+                <w:color w:val="9CDCFE"/>
+                <w:sz w:val="21"/>
+                <w:szCs w:val="21"/>
+                <w:lang w:val="en-NZ" w:eastAsia="en-NZ"/>
+              </w:rPr>
+              <w:t>Kuka_operation</w:t>
+            </w:r>
+            <w:proofErr w:type="spellEnd"/>
+          </w:p>
+          <w:p>
+            <w:pPr>
               <w:spacing w:after="0" w:line="240" w:lineRule="auto"/>
               <w:rPr>
                 <w:rFonts w:ascii="Consolas" w:eastAsia="Times New Roman" w:hAnsi="Consolas" w:cs="Calibri"/>
@@ -2836,7 +3269,6 @@
             <w:shd w:val="clear" w:color="auto" w:fill="auto"/>
             <w:noWrap/>
             <w:vAlign w:val="center"/>
-            <w:hideMark/>
           </w:tcPr>
           <w:p>
             <w:pPr>
@@ -2861,6 +3293,51 @@
             <w:noWrap/>
             <w:vAlign w:val="center"/>
           </w:tcPr>
+          <w:p>
+            <w:pPr>
+              <w:shd w:val="clear" w:color="auto" w:fill="1F1F1F"/>
+              <w:spacing w:after="0" w:line="285" w:lineRule="atLeast"/>
+              <w:rPr>
+                <w:rFonts w:ascii="Consolas" w:eastAsia="Times New Roman" w:hAnsi="Consolas" w:cs="Times New Roman"/>
+                <w:color w:val="CCCCCC"/>
+                <w:sz w:val="21"/>
+                <w:szCs w:val="21"/>
+                <w:lang w:val="en-NZ" w:eastAsia="en-NZ"/>
+              </w:rPr>
+            </w:pPr>
+            <w:r>
+              <w:rPr>
+                <w:rFonts w:ascii="Consolas" w:eastAsia="Times New Roman" w:hAnsi="Consolas" w:cs="Times New Roman"/>
+                <w:color w:val="CE9178"/>
+                <w:sz w:val="21"/>
+                <w:szCs w:val="21"/>
+                <w:lang w:val="en-NZ" w:eastAsia="en-NZ"/>
+              </w:rPr>
+              <w:t>ns=</w:t>
+            </w:r>
+            <w:proofErr w:type="gramStart"/>
+            <w:r>
+              <w:rPr>
+                <w:rFonts w:ascii="Consolas" w:eastAsia="Times New Roman" w:hAnsi="Consolas" w:cs="Times New Roman"/>
+                <w:color w:val="CE9178"/>
+                <w:sz w:val="21"/>
+                <w:szCs w:val="21"/>
+                <w:lang w:val="en-NZ" w:eastAsia="en-NZ"/>
+              </w:rPr>
+              <w:t>2;i</w:t>
+            </w:r>
+            <w:proofErr w:type="gramEnd"/>
+            <w:r>
+              <w:rPr>
+                <w:rFonts w:ascii="Consolas" w:eastAsia="Times New Roman" w:hAnsi="Consolas" w:cs="Times New Roman"/>
+                <w:color w:val="CE9178"/>
+                <w:sz w:val="21"/>
+                <w:szCs w:val="21"/>
+                <w:lang w:val="en-NZ" w:eastAsia="en-NZ"/>
+              </w:rPr>
+              <w:t>=10</w:t>
+            </w:r>
+          </w:p>
           <w:p>
             <w:pPr>
               <w:spacing w:after="0" w:line="240" w:lineRule="auto"/>
@@ -2927,6 +3404,31 @@
           </w:tcPr>
           <w:p>
             <w:pPr>
+              <w:shd w:val="clear" w:color="auto" w:fill="1F1F1F"/>
+              <w:spacing w:after="0" w:line="285" w:lineRule="atLeast"/>
+              <w:rPr>
+                <w:rFonts w:ascii="Consolas" w:eastAsia="Times New Roman" w:hAnsi="Consolas" w:cs="Times New Roman"/>
+                <w:color w:val="CCCCCC"/>
+                <w:sz w:val="21"/>
+                <w:szCs w:val="21"/>
+                <w:lang w:val="en-NZ" w:eastAsia="en-NZ"/>
+              </w:rPr>
+            </w:pPr>
+            <w:proofErr w:type="spellStart"/>
+            <w:r>
+              <w:rPr>
+                <w:rFonts w:ascii="Consolas" w:eastAsia="Times New Roman" w:hAnsi="Consolas" w:cs="Times New Roman"/>
+                <w:color w:val="9CDCFE"/>
+                <w:sz w:val="21"/>
+                <w:szCs w:val="21"/>
+                <w:lang w:val="en-NZ" w:eastAsia="en-NZ"/>
+              </w:rPr>
+              <w:t>Lathe_operation</w:t>
+            </w:r>
+            <w:proofErr w:type="spellEnd"/>
+          </w:p>
+          <w:p>
+            <w:pPr>
               <w:spacing w:after="0" w:line="240" w:lineRule="auto"/>
               <w:rPr>
                 <w:rFonts w:ascii="Consolas" w:eastAsia="Times New Roman" w:hAnsi="Consolas" w:cs="Calibri"/>
@@ -2947,7 +3449,6 @@
             <w:shd w:val="clear" w:color="auto" w:fill="auto"/>
             <w:noWrap/>
             <w:vAlign w:val="center"/>
-            <w:hideMark/>
           </w:tcPr>
           <w:p>
             <w:pPr>
@@ -2972,6 +3473,51 @@
             <w:noWrap/>
             <w:vAlign w:val="center"/>
           </w:tcPr>
+          <w:p>
+            <w:pPr>
+              <w:shd w:val="clear" w:color="auto" w:fill="1F1F1F"/>
+              <w:spacing w:after="0" w:line="285" w:lineRule="atLeast"/>
+              <w:rPr>
+                <w:rFonts w:ascii="Consolas" w:eastAsia="Times New Roman" w:hAnsi="Consolas" w:cs="Times New Roman"/>
+                <w:color w:val="CCCCCC"/>
+                <w:sz w:val="21"/>
+                <w:szCs w:val="21"/>
+                <w:lang w:val="en-NZ" w:eastAsia="en-NZ"/>
+              </w:rPr>
+            </w:pPr>
+            <w:r>
+              <w:rPr>
+                <w:rFonts w:ascii="Consolas" w:eastAsia="Times New Roman" w:hAnsi="Consolas" w:cs="Times New Roman"/>
+                <w:color w:val="CE9178"/>
+                <w:sz w:val="21"/>
+                <w:szCs w:val="21"/>
+                <w:lang w:val="en-NZ" w:eastAsia="en-NZ"/>
+              </w:rPr>
+              <w:t>ns=</w:t>
+            </w:r>
+            <w:proofErr w:type="gramStart"/>
+            <w:r>
+              <w:rPr>
+                <w:rFonts w:ascii="Consolas" w:eastAsia="Times New Roman" w:hAnsi="Consolas" w:cs="Times New Roman"/>
+                <w:color w:val="CE9178"/>
+                <w:sz w:val="21"/>
+                <w:szCs w:val="21"/>
+                <w:lang w:val="en-NZ" w:eastAsia="en-NZ"/>
+              </w:rPr>
+              <w:t>2;i</w:t>
+            </w:r>
+            <w:proofErr w:type="gramEnd"/>
+            <w:r>
+              <w:rPr>
+                <w:rFonts w:ascii="Consolas" w:eastAsia="Times New Roman" w:hAnsi="Consolas" w:cs="Times New Roman"/>
+                <w:color w:val="CE9178"/>
+                <w:sz w:val="21"/>
+                <w:szCs w:val="21"/>
+                <w:lang w:val="en-NZ" w:eastAsia="en-NZ"/>
+              </w:rPr>
+              <w:t>=11</w:t>
+            </w:r>
+          </w:p>
           <w:p>
             <w:pPr>
               <w:spacing w:after="0" w:line="240" w:lineRule="auto"/>
@@ -3038,6 +3584,29 @@
           </w:tcPr>
           <w:p>
             <w:pPr>
+              <w:shd w:val="clear" w:color="auto" w:fill="1F1F1F"/>
+              <w:spacing w:after="0" w:line="285" w:lineRule="atLeast"/>
+              <w:rPr>
+                <w:rFonts w:ascii="Consolas" w:eastAsia="Times New Roman" w:hAnsi="Consolas" w:cs="Times New Roman"/>
+                <w:color w:val="CCCCCC"/>
+                <w:sz w:val="21"/>
+                <w:szCs w:val="21"/>
+                <w:lang w:val="en-NZ" w:eastAsia="en-NZ"/>
+              </w:rPr>
+            </w:pPr>
+            <w:r>
+              <w:rPr>
+                <w:rFonts w:ascii="Consolas" w:eastAsia="Times New Roman" w:hAnsi="Consolas" w:cs="Times New Roman"/>
+                <w:color w:val="9CDCFE"/>
+                <w:sz w:val="21"/>
+                <w:szCs w:val="21"/>
+                <w:lang w:val="en-NZ" w:eastAsia="en-NZ"/>
+              </w:rPr>
+              <w:t>WorkpieceID</w:t>
+            </w:r>
+          </w:p>
+          <w:p>
+            <w:pPr>
               <w:spacing w:after="0" w:line="240" w:lineRule="auto"/>
               <w:rPr>
                 <w:rFonts w:ascii="Consolas" w:eastAsia="Times New Roman" w:hAnsi="Consolas" w:cs="Calibri"/>
@@ -3058,7 +3627,6 @@
             <w:shd w:val="clear" w:color="auto" w:fill="auto"/>
             <w:noWrap/>
             <w:vAlign w:val="center"/>
-            <w:hideMark/>
           </w:tcPr>
           <w:p>
             <w:pPr>
@@ -3083,6 +3651,51 @@
             <w:noWrap/>
             <w:vAlign w:val="center"/>
           </w:tcPr>
+          <w:p>
+            <w:pPr>
+              <w:shd w:val="clear" w:color="auto" w:fill="1F1F1F"/>
+              <w:spacing w:after="0" w:line="285" w:lineRule="atLeast"/>
+              <w:rPr>
+                <w:rFonts w:ascii="Consolas" w:eastAsia="Times New Roman" w:hAnsi="Consolas" w:cs="Times New Roman"/>
+                <w:color w:val="CCCCCC"/>
+                <w:sz w:val="21"/>
+                <w:szCs w:val="21"/>
+                <w:lang w:val="en-NZ" w:eastAsia="en-NZ"/>
+              </w:rPr>
+            </w:pPr>
+            <w:r>
+              <w:rPr>
+                <w:rFonts w:ascii="Consolas" w:eastAsia="Times New Roman" w:hAnsi="Consolas" w:cs="Times New Roman"/>
+                <w:color w:val="CE9178"/>
+                <w:sz w:val="21"/>
+                <w:szCs w:val="21"/>
+                <w:lang w:val="en-NZ" w:eastAsia="en-NZ"/>
+              </w:rPr>
+              <w:t>ns=</w:t>
+            </w:r>
+            <w:proofErr w:type="gramStart"/>
+            <w:r>
+              <w:rPr>
+                <w:rFonts w:ascii="Consolas" w:eastAsia="Times New Roman" w:hAnsi="Consolas" w:cs="Times New Roman"/>
+                <w:color w:val="CE9178"/>
+                <w:sz w:val="21"/>
+                <w:szCs w:val="21"/>
+                <w:lang w:val="en-NZ" w:eastAsia="en-NZ"/>
+              </w:rPr>
+              <w:t>2;i</w:t>
+            </w:r>
+            <w:proofErr w:type="gramEnd"/>
+            <w:r>
+              <w:rPr>
+                <w:rFonts w:ascii="Consolas" w:eastAsia="Times New Roman" w:hAnsi="Consolas" w:cs="Times New Roman"/>
+                <w:color w:val="CE9178"/>
+                <w:sz w:val="21"/>
+                <w:szCs w:val="21"/>
+                <w:lang w:val="en-NZ" w:eastAsia="en-NZ"/>
+              </w:rPr>
+              <w:t>=12</w:t>
+            </w:r>
+          </w:p>
           <w:p>
             <w:pPr>
               <w:spacing w:after="0" w:line="240" w:lineRule="auto"/>
@@ -3149,6 +3762,31 @@
           </w:tcPr>
           <w:p>
             <w:pPr>
+              <w:shd w:val="clear" w:color="auto" w:fill="1F1F1F"/>
+              <w:spacing w:after="0" w:line="285" w:lineRule="atLeast"/>
+              <w:rPr>
+                <w:rFonts w:ascii="Consolas" w:eastAsia="Times New Roman" w:hAnsi="Consolas" w:cs="Times New Roman"/>
+                <w:color w:val="CCCCCC"/>
+                <w:sz w:val="21"/>
+                <w:szCs w:val="21"/>
+                <w:lang w:val="en-NZ" w:eastAsia="en-NZ"/>
+              </w:rPr>
+            </w:pPr>
+            <w:proofErr w:type="spellStart"/>
+            <w:r>
+              <w:rPr>
+                <w:rFonts w:ascii="Consolas" w:eastAsia="Times New Roman" w:hAnsi="Consolas" w:cs="Times New Roman"/>
+                <w:color w:val="9CDCFE"/>
+                <w:sz w:val="21"/>
+                <w:szCs w:val="21"/>
+                <w:lang w:val="en-NZ" w:eastAsia="en-NZ"/>
+              </w:rPr>
+              <w:t>Conveyor_Status</w:t>
+            </w:r>
+            <w:proofErr w:type="spellEnd"/>
+          </w:p>
+          <w:p>
+            <w:pPr>
               <w:spacing w:after="0" w:line="240" w:lineRule="auto"/>
               <w:rPr>
                 <w:rFonts w:ascii="Consolas" w:eastAsia="Times New Roman" w:hAnsi="Consolas" w:cs="Calibri"/>
@@ -3169,7 +3807,6 @@
             <w:shd w:val="clear" w:color="auto" w:fill="auto"/>
             <w:noWrap/>
             <w:vAlign w:val="center"/>
-            <w:hideMark/>
           </w:tcPr>
           <w:p>
             <w:pPr>
@@ -3194,6 +3831,51 @@
             <w:noWrap/>
             <w:vAlign w:val="center"/>
           </w:tcPr>
+          <w:p>
+            <w:pPr>
+              <w:shd w:val="clear" w:color="auto" w:fill="1F1F1F"/>
+              <w:spacing w:after="0" w:line="285" w:lineRule="atLeast"/>
+              <w:rPr>
+                <w:rFonts w:ascii="Consolas" w:eastAsia="Times New Roman" w:hAnsi="Consolas" w:cs="Times New Roman"/>
+                <w:color w:val="CCCCCC"/>
+                <w:sz w:val="21"/>
+                <w:szCs w:val="21"/>
+                <w:lang w:val="en-NZ" w:eastAsia="en-NZ"/>
+              </w:rPr>
+            </w:pPr>
+            <w:r>
+              <w:rPr>
+                <w:rFonts w:ascii="Consolas" w:eastAsia="Times New Roman" w:hAnsi="Consolas" w:cs="Times New Roman"/>
+                <w:color w:val="CE9178"/>
+                <w:sz w:val="21"/>
+                <w:szCs w:val="21"/>
+                <w:lang w:val="en-NZ" w:eastAsia="en-NZ"/>
+              </w:rPr>
+              <w:t>ns=</w:t>
+            </w:r>
+            <w:proofErr w:type="gramStart"/>
+            <w:r>
+              <w:rPr>
+                <w:rFonts w:ascii="Consolas" w:eastAsia="Times New Roman" w:hAnsi="Consolas" w:cs="Times New Roman"/>
+                <w:color w:val="CE9178"/>
+                <w:sz w:val="21"/>
+                <w:szCs w:val="21"/>
+                <w:lang w:val="en-NZ" w:eastAsia="en-NZ"/>
+              </w:rPr>
+              <w:t>2;i</w:t>
+            </w:r>
+            <w:proofErr w:type="gramEnd"/>
+            <w:r>
+              <w:rPr>
+                <w:rFonts w:ascii="Consolas" w:eastAsia="Times New Roman" w:hAnsi="Consolas" w:cs="Times New Roman"/>
+                <w:color w:val="CE9178"/>
+                <w:sz w:val="21"/>
+                <w:szCs w:val="21"/>
+                <w:lang w:val="en-NZ" w:eastAsia="en-NZ"/>
+              </w:rPr>
+              <w:t>=13</w:t>
+            </w:r>
+          </w:p>
           <w:p>
             <w:pPr>
               <w:spacing w:after="0" w:line="240" w:lineRule="auto"/>
@@ -3260,6 +3942,31 @@
           </w:tcPr>
           <w:p>
             <w:pPr>
+              <w:shd w:val="clear" w:color="auto" w:fill="1F1F1F"/>
+              <w:spacing w:after="0" w:line="285" w:lineRule="atLeast"/>
+              <w:rPr>
+                <w:rFonts w:ascii="Consolas" w:eastAsia="Times New Roman" w:hAnsi="Consolas" w:cs="Times New Roman"/>
+                <w:color w:val="CCCCCC"/>
+                <w:sz w:val="21"/>
+                <w:szCs w:val="21"/>
+                <w:lang w:val="en-NZ" w:eastAsia="en-NZ"/>
+              </w:rPr>
+            </w:pPr>
+            <w:proofErr w:type="spellStart"/>
+            <w:r>
+              <w:rPr>
+                <w:rFonts w:ascii="Consolas" w:eastAsia="Times New Roman" w:hAnsi="Consolas" w:cs="Times New Roman"/>
+                <w:color w:val="9CDCFE"/>
+                <w:sz w:val="21"/>
+                <w:szCs w:val="21"/>
+                <w:lang w:val="en-NZ" w:eastAsia="en-NZ"/>
+              </w:rPr>
+              <w:t>Kuka_Status</w:t>
+            </w:r>
+            <w:proofErr w:type="spellEnd"/>
+          </w:p>
+          <w:p>
+            <w:pPr>
               <w:spacing w:after="0" w:line="240" w:lineRule="auto"/>
               <w:rPr>
                 <w:rFonts w:ascii="Consolas" w:eastAsia="Times New Roman" w:hAnsi="Consolas" w:cs="Calibri"/>
@@ -3280,7 +3987,6 @@
             <w:shd w:val="clear" w:color="auto" w:fill="auto"/>
             <w:noWrap/>
             <w:vAlign w:val="center"/>
-            <w:hideMark/>
           </w:tcPr>
           <w:p>
             <w:pPr>
@@ -3305,6 +4011,51 @@
             <w:noWrap/>
             <w:vAlign w:val="center"/>
           </w:tcPr>
+          <w:p>
+            <w:pPr>
+              <w:shd w:val="clear" w:color="auto" w:fill="1F1F1F"/>
+              <w:spacing w:after="0" w:line="285" w:lineRule="atLeast"/>
+              <w:rPr>
+                <w:rFonts w:ascii="Consolas" w:eastAsia="Times New Roman" w:hAnsi="Consolas" w:cs="Times New Roman"/>
+                <w:color w:val="CCCCCC"/>
+                <w:sz w:val="21"/>
+                <w:szCs w:val="21"/>
+                <w:lang w:val="en-NZ" w:eastAsia="en-NZ"/>
+              </w:rPr>
+            </w:pPr>
+            <w:r>
+              <w:rPr>
+                <w:rFonts w:ascii="Consolas" w:eastAsia="Times New Roman" w:hAnsi="Consolas" w:cs="Times New Roman"/>
+                <w:color w:val="CE9178"/>
+                <w:sz w:val="21"/>
+                <w:szCs w:val="21"/>
+                <w:lang w:val="en-NZ" w:eastAsia="en-NZ"/>
+              </w:rPr>
+              <w:t>ns=</w:t>
+            </w:r>
+            <w:proofErr w:type="gramStart"/>
+            <w:r>
+              <w:rPr>
+                <w:rFonts w:ascii="Consolas" w:eastAsia="Times New Roman" w:hAnsi="Consolas" w:cs="Times New Roman"/>
+                <w:color w:val="CE9178"/>
+                <w:sz w:val="21"/>
+                <w:szCs w:val="21"/>
+                <w:lang w:val="en-NZ" w:eastAsia="en-NZ"/>
+              </w:rPr>
+              <w:t>2;i</w:t>
+            </w:r>
+            <w:proofErr w:type="gramEnd"/>
+            <w:r>
+              <w:rPr>
+                <w:rFonts w:ascii="Consolas" w:eastAsia="Times New Roman" w:hAnsi="Consolas" w:cs="Times New Roman"/>
+                <w:color w:val="CE9178"/>
+                <w:sz w:val="21"/>
+                <w:szCs w:val="21"/>
+                <w:lang w:val="en-NZ" w:eastAsia="en-NZ"/>
+              </w:rPr>
+              <w:t>=14</w:t>
+            </w:r>
+          </w:p>
           <w:p>
             <w:pPr>
               <w:spacing w:after="0" w:line="240" w:lineRule="auto"/>
@@ -3371,6 +4122,31 @@
           </w:tcPr>
           <w:p>
             <w:pPr>
+              <w:shd w:val="clear" w:color="auto" w:fill="1F1F1F"/>
+              <w:spacing w:after="0" w:line="285" w:lineRule="atLeast"/>
+              <w:rPr>
+                <w:rFonts w:ascii="Consolas" w:eastAsia="Times New Roman" w:hAnsi="Consolas" w:cs="Times New Roman"/>
+                <w:color w:val="CCCCCC"/>
+                <w:sz w:val="21"/>
+                <w:szCs w:val="21"/>
+                <w:lang w:val="en-NZ" w:eastAsia="en-NZ"/>
+              </w:rPr>
+            </w:pPr>
+            <w:proofErr w:type="spellStart"/>
+            <w:r>
+              <w:rPr>
+                <w:rFonts w:ascii="Consolas" w:eastAsia="Times New Roman" w:hAnsi="Consolas" w:cs="Times New Roman"/>
+                <w:color w:val="9CDCFE"/>
+                <w:sz w:val="21"/>
+                <w:szCs w:val="21"/>
+                <w:lang w:val="en-NZ" w:eastAsia="en-NZ"/>
+              </w:rPr>
+              <w:t>Lathe_Status</w:t>
+            </w:r>
+            <w:proofErr w:type="spellEnd"/>
+          </w:p>
+          <w:p>
+            <w:pPr>
               <w:spacing w:after="0" w:line="240" w:lineRule="auto"/>
               <w:rPr>
                 <w:rFonts w:ascii="Consolas" w:eastAsia="Times New Roman" w:hAnsi="Consolas" w:cs="Calibri"/>
@@ -3416,6 +4192,51 @@
             <w:noWrap/>
             <w:vAlign w:val="center"/>
           </w:tcPr>
+          <w:p>
+            <w:pPr>
+              <w:shd w:val="clear" w:color="auto" w:fill="1F1F1F"/>
+              <w:spacing w:after="0" w:line="285" w:lineRule="atLeast"/>
+              <w:rPr>
+                <w:rFonts w:ascii="Consolas" w:eastAsia="Times New Roman" w:hAnsi="Consolas" w:cs="Times New Roman"/>
+                <w:color w:val="CCCCCC"/>
+                <w:sz w:val="21"/>
+                <w:szCs w:val="21"/>
+                <w:lang w:val="en-NZ" w:eastAsia="en-NZ"/>
+              </w:rPr>
+            </w:pPr>
+            <w:r>
+              <w:rPr>
+                <w:rFonts w:ascii="Consolas" w:eastAsia="Times New Roman" w:hAnsi="Consolas" w:cs="Times New Roman"/>
+                <w:color w:val="CE9178"/>
+                <w:sz w:val="21"/>
+                <w:szCs w:val="21"/>
+                <w:lang w:val="en-NZ" w:eastAsia="en-NZ"/>
+              </w:rPr>
+              <w:t>ns=</w:t>
+            </w:r>
+            <w:proofErr w:type="gramStart"/>
+            <w:r>
+              <w:rPr>
+                <w:rFonts w:ascii="Consolas" w:eastAsia="Times New Roman" w:hAnsi="Consolas" w:cs="Times New Roman"/>
+                <w:color w:val="CE9178"/>
+                <w:sz w:val="21"/>
+                <w:szCs w:val="21"/>
+                <w:lang w:val="en-NZ" w:eastAsia="en-NZ"/>
+              </w:rPr>
+              <w:t>2;i</w:t>
+            </w:r>
+            <w:proofErr w:type="gramEnd"/>
+            <w:r>
+              <w:rPr>
+                <w:rFonts w:ascii="Consolas" w:eastAsia="Times New Roman" w:hAnsi="Consolas" w:cs="Times New Roman"/>
+                <w:color w:val="CE9178"/>
+                <w:sz w:val="21"/>
+                <w:szCs w:val="21"/>
+                <w:lang w:val="en-NZ" w:eastAsia="en-NZ"/>
+              </w:rPr>
+              <w:t>=15"</w:t>
+            </w:r>
+          </w:p>
           <w:p>
             <w:pPr>
               <w:spacing w:after="0" w:line="240" w:lineRule="auto"/>
@@ -3676,7 +4497,7 @@
     </w:p>
     <w:tbl>
       <w:tblPr>
-        <w:tblW w:w="12955" w:type="dxa"/>
+        <w:tblW w:w="13389" w:type="dxa"/>
         <w:tblLook w:val="04A0" w:firstRow="1" w:lastRow="0" w:firstColumn="1" w:lastColumn="0" w:noHBand="0" w:noVBand="1"/>
       </w:tblPr>
       <w:tblGrid>
@@ -3953,7 +4774,7 @@
         </w:tc>
         <w:tc>
           <w:tcPr>
-            <w:tcW w:w="1839" w:type="dxa"/>
+            <w:tcW w:w="2273" w:type="dxa"/>
             <w:tcBorders>
               <w:top w:val="single" w:sz="4" w:space="0" w:color="auto"/>
               <w:left w:val="nil"/>
@@ -4184,7 +5005,7 @@
         </w:tc>
         <w:tc>
           <w:tcPr>
-            <w:tcW w:w="1839" w:type="dxa"/>
+            <w:tcW w:w="2273" w:type="dxa"/>
             <w:tcBorders>
               <w:top w:val="nil"/>
               <w:left w:val="nil"/>
@@ -4269,6 +5090,29 @@
           </w:tcPr>
           <w:p>
             <w:pPr>
+              <w:shd w:val="clear" w:color="auto" w:fill="1F1F1F"/>
+              <w:spacing w:after="0" w:line="285" w:lineRule="atLeast"/>
+              <w:rPr>
+                <w:rFonts w:ascii="Consolas" w:eastAsia="Times New Roman" w:hAnsi="Consolas" w:cs="Times New Roman"/>
+                <w:color w:val="CCCCCC"/>
+                <w:sz w:val="21"/>
+                <w:szCs w:val="21"/>
+                <w:lang w:val="en-NZ" w:eastAsia="en-NZ"/>
+              </w:rPr>
+            </w:pPr>
+            <w:r>
+              <w:rPr>
+                <w:rFonts w:ascii="Consolas" w:eastAsia="Times New Roman" w:hAnsi="Consolas" w:cs="Times New Roman"/>
+                <w:color w:val="9CDCFE"/>
+                <w:sz w:val="21"/>
+                <w:szCs w:val="21"/>
+                <w:lang w:val="en-NZ" w:eastAsia="en-NZ"/>
+              </w:rPr>
+              <w:t>Start_Lathe_Prog1</w:t>
+            </w:r>
+          </w:p>
+          <w:p>
+            <w:pPr>
               <w:spacing w:after="0" w:line="240" w:lineRule="auto"/>
               <w:jc w:val="center"/>
               <w:rPr>
@@ -4352,7 +5196,7 @@
         </w:tc>
         <w:tc>
           <w:tcPr>
-            <w:tcW w:w="1839" w:type="dxa"/>
+            <w:tcW w:w="2273" w:type="dxa"/>
             <w:tcBorders>
               <w:top w:val="single" w:sz="4" w:space="0" w:color="auto"/>
               <w:left w:val="nil"/>
@@ -4370,6 +5214,13 @@
                 <w:lang w:eastAsia="en-IN"/>
               </w:rPr>
             </w:pPr>
+            <w:r>
+              <w:rPr>
+                <w:rFonts w:eastAsia="Times New Roman" w:cstheme="minorHAnsi"/>
+                <w:lang w:eastAsia="en-IN"/>
+              </w:rPr>
+              <w:t>Null</w:t>
+            </w:r>
           </w:p>
         </w:tc>
       </w:tr>
@@ -4428,6 +5279,29 @@
           </w:tcPr>
           <w:p>
             <w:pPr>
+              <w:shd w:val="clear" w:color="auto" w:fill="1F1F1F"/>
+              <w:spacing w:after="0" w:line="285" w:lineRule="atLeast"/>
+              <w:rPr>
+                <w:rFonts w:ascii="Consolas" w:eastAsia="Times New Roman" w:hAnsi="Consolas" w:cs="Times New Roman"/>
+                <w:color w:val="CCCCCC"/>
+                <w:sz w:val="21"/>
+                <w:szCs w:val="21"/>
+                <w:lang w:val="en-NZ" w:eastAsia="en-NZ"/>
+              </w:rPr>
+            </w:pPr>
+            <w:r>
+              <w:rPr>
+                <w:rFonts w:ascii="Consolas" w:eastAsia="Times New Roman" w:hAnsi="Consolas" w:cs="Times New Roman"/>
+                <w:color w:val="9CDCFE"/>
+                <w:sz w:val="21"/>
+                <w:szCs w:val="21"/>
+                <w:lang w:val="en-NZ" w:eastAsia="en-NZ"/>
+              </w:rPr>
+              <w:t>Start_Lathe_Prog2</w:t>
+            </w:r>
+          </w:p>
+          <w:p>
+            <w:pPr>
               <w:spacing w:after="0" w:line="240" w:lineRule="auto"/>
               <w:jc w:val="center"/>
               <w:rPr>
@@ -4511,7 +5385,7 @@
         </w:tc>
         <w:tc>
           <w:tcPr>
-            <w:tcW w:w="1839" w:type="dxa"/>
+            <w:tcW w:w="2273" w:type="dxa"/>
             <w:tcBorders>
               <w:top w:val="single" w:sz="4" w:space="0" w:color="auto"/>
               <w:left w:val="nil"/>
@@ -4529,6 +5403,13 @@
                 <w:lang w:eastAsia="en-IN"/>
               </w:rPr>
             </w:pPr>
+            <w:r>
+              <w:rPr>
+                <w:rFonts w:eastAsia="Times New Roman" w:cstheme="minorHAnsi"/>
+                <w:lang w:eastAsia="en-IN"/>
+              </w:rPr>
+              <w:t>Null</w:t>
+            </w:r>
           </w:p>
         </w:tc>
       </w:tr>
@@ -4587,6 +5468,39 @@
           </w:tcPr>
           <w:p>
             <w:pPr>
+              <w:shd w:val="clear" w:color="auto" w:fill="1F1F1F"/>
+              <w:spacing w:after="0" w:line="285" w:lineRule="atLeast"/>
+              <w:rPr>
+                <w:rFonts w:ascii="Consolas" w:eastAsia="Times New Roman" w:hAnsi="Consolas" w:cs="Times New Roman"/>
+                <w:color w:val="CCCCCC"/>
+                <w:sz w:val="21"/>
+                <w:szCs w:val="21"/>
+                <w:lang w:val="en-NZ" w:eastAsia="en-NZ"/>
+              </w:rPr>
+            </w:pPr>
+            <w:r>
+              <w:rPr>
+                <w:rFonts w:ascii="Consolas" w:eastAsia="Times New Roman" w:hAnsi="Consolas" w:cs="Times New Roman"/>
+                <w:color w:val="9CDCFE"/>
+                <w:sz w:val="21"/>
+                <w:szCs w:val="21"/>
+                <w:lang w:val="en-NZ" w:eastAsia="en-NZ"/>
+              </w:rPr>
+              <w:t>Start_Kuka_Prog</w:t>
+            </w:r>
+            <w:r>
+              <w:rPr>
+                <w:rFonts w:ascii="Consolas" w:eastAsia="Times New Roman" w:hAnsi="Consolas" w:cs="Times New Roman"/>
+                <w:color w:val="9CDCFE"/>
+                <w:sz w:val="21"/>
+                <w:szCs w:val="21"/>
+                <w:lang w:val="en-NZ" w:eastAsia="en-NZ"/>
+              </w:rPr>
+              <w:t>1</w:t>
+            </w:r>
+          </w:p>
+          <w:p>
+            <w:pPr>
               <w:spacing w:after="0" w:line="240" w:lineRule="auto"/>
               <w:jc w:val="center"/>
               <w:rPr>
@@ -4670,7 +5584,7 @@
         </w:tc>
         <w:tc>
           <w:tcPr>
-            <w:tcW w:w="1839" w:type="dxa"/>
+            <w:tcW w:w="2273" w:type="dxa"/>
             <w:tcBorders>
               <w:top w:val="single" w:sz="4" w:space="0" w:color="auto"/>
               <w:left w:val="nil"/>
@@ -4688,6 +5602,13 @@
                 <w:lang w:eastAsia="en-IN"/>
               </w:rPr>
             </w:pPr>
+            <w:r>
+              <w:rPr>
+                <w:rFonts w:eastAsia="Times New Roman" w:cstheme="minorHAnsi"/>
+                <w:lang w:eastAsia="en-IN"/>
+              </w:rPr>
+              <w:t>Null</w:t>
+            </w:r>
           </w:p>
         </w:tc>
       </w:tr>
@@ -4746,6 +5667,39 @@
           </w:tcPr>
           <w:p>
             <w:pPr>
+              <w:shd w:val="clear" w:color="auto" w:fill="1F1F1F"/>
+              <w:spacing w:after="0" w:line="285" w:lineRule="atLeast"/>
+              <w:rPr>
+                <w:rFonts w:ascii="Consolas" w:eastAsia="Times New Roman" w:hAnsi="Consolas" w:cs="Times New Roman"/>
+                <w:color w:val="CCCCCC"/>
+                <w:sz w:val="21"/>
+                <w:szCs w:val="21"/>
+                <w:lang w:val="en-NZ" w:eastAsia="en-NZ"/>
+              </w:rPr>
+            </w:pPr>
+            <w:r>
+              <w:rPr>
+                <w:rFonts w:ascii="Consolas" w:eastAsia="Times New Roman" w:hAnsi="Consolas" w:cs="Times New Roman"/>
+                <w:color w:val="9CDCFE"/>
+                <w:sz w:val="21"/>
+                <w:szCs w:val="21"/>
+                <w:lang w:val="en-NZ" w:eastAsia="en-NZ"/>
+              </w:rPr>
+              <w:t>Start_Kuka_Prog</w:t>
+            </w:r>
+            <w:r>
+              <w:rPr>
+                <w:rFonts w:ascii="Consolas" w:eastAsia="Times New Roman" w:hAnsi="Consolas" w:cs="Times New Roman"/>
+                <w:color w:val="9CDCFE"/>
+                <w:sz w:val="21"/>
+                <w:szCs w:val="21"/>
+                <w:lang w:val="en-NZ" w:eastAsia="en-NZ"/>
+              </w:rPr>
+              <w:t>2</w:t>
+            </w:r>
+          </w:p>
+          <w:p>
+            <w:pPr>
               <w:spacing w:after="0" w:line="240" w:lineRule="auto"/>
               <w:jc w:val="center"/>
               <w:rPr>
@@ -4829,7 +5783,7 @@
         </w:tc>
         <w:tc>
           <w:tcPr>
-            <w:tcW w:w="1839" w:type="dxa"/>
+            <w:tcW w:w="2273" w:type="dxa"/>
             <w:tcBorders>
               <w:top w:val="single" w:sz="4" w:space="0" w:color="auto"/>
               <w:left w:val="nil"/>
@@ -4847,6 +5801,13 @@
                 <w:lang w:eastAsia="en-IN"/>
               </w:rPr>
             </w:pPr>
+            <w:r>
+              <w:rPr>
+                <w:rFonts w:eastAsia="Times New Roman" w:cstheme="minorHAnsi"/>
+                <w:lang w:eastAsia="en-IN"/>
+              </w:rPr>
+              <w:t>Null</w:t>
+            </w:r>
           </w:p>
         </w:tc>
       </w:tr>

</xml_diff>